<commit_message>
update to spreadsheet and pre-writing notes
</commit_message>
<xml_diff>
--- a/literature/Prewriting.docx
+++ b/literature/Prewriting.docx
@@ -279,6 +279,287 @@
       </w:pPr>
       <w:r>
         <w:t>Social influences</w:t>
+      </w:r>
+    </w:p>
+    <w:p>
+      <w:r>
+        <w:t>Dimensions</w:t>
+      </w:r>
+    </w:p>
+    <w:p>
+      <w:pPr>
+        <w:pStyle w:val="ListParagraph"/>
+        <w:numPr>
+          <w:ilvl w:val="0"/>
+          <w:numId w:val="4"/>
+        </w:numPr>
+      </w:pPr>
+      <w:r>
+        <w:t>Research design</w:t>
+      </w:r>
+    </w:p>
+    <w:p>
+      <w:pPr>
+        <w:pStyle w:val="ListParagraph"/>
+        <w:numPr>
+          <w:ilvl w:val="1"/>
+          <w:numId w:val="4"/>
+        </w:numPr>
+      </w:pPr>
+      <w:r>
+        <w:t>Field experiment</w:t>
+      </w:r>
+    </w:p>
+    <w:p>
+      <w:pPr>
+        <w:pStyle w:val="ListParagraph"/>
+        <w:numPr>
+          <w:ilvl w:val="1"/>
+          <w:numId w:val="4"/>
+        </w:numPr>
+      </w:pPr>
+      <w:r>
+        <w:t>Lab experiment</w:t>
+      </w:r>
+    </w:p>
+    <w:p>
+      <w:pPr>
+        <w:pStyle w:val="ListParagraph"/>
+        <w:numPr>
+          <w:ilvl w:val="1"/>
+          <w:numId w:val="4"/>
+        </w:numPr>
+      </w:pPr>
+      <w:r>
+        <w:t>Non-experimental</w:t>
+      </w:r>
+    </w:p>
+    <w:p>
+      <w:pPr>
+        <w:pStyle w:val="ListParagraph"/>
+        <w:numPr>
+          <w:ilvl w:val="2"/>
+          <w:numId w:val="4"/>
+        </w:numPr>
+      </w:pPr>
+      <w:r>
+        <w:t>IV</w:t>
+      </w:r>
+    </w:p>
+    <w:p>
+      <w:pPr>
+        <w:pStyle w:val="ListParagraph"/>
+        <w:numPr>
+          <w:ilvl w:val="2"/>
+          <w:numId w:val="4"/>
+        </w:numPr>
+      </w:pPr>
+      <w:r>
+        <w:t>Natural experiment</w:t>
+      </w:r>
+    </w:p>
+    <w:p>
+      <w:pPr>
+        <w:pStyle w:val="ListParagraph"/>
+        <w:numPr>
+          <w:ilvl w:val="0"/>
+          <w:numId w:val="4"/>
+        </w:numPr>
+      </w:pPr>
+      <w:r>
+        <w:t>Setting</w:t>
+      </w:r>
+    </w:p>
+    <w:p>
+      <w:pPr>
+        <w:pStyle w:val="ListParagraph"/>
+        <w:numPr>
+          <w:ilvl w:val="1"/>
+          <w:numId w:val="4"/>
+        </w:numPr>
+      </w:pPr>
+      <w:r>
+        <w:t>Microfinance participation</w:t>
+      </w:r>
+    </w:p>
+    <w:p>
+      <w:pPr>
+        <w:pStyle w:val="ListParagraph"/>
+        <w:numPr>
+          <w:ilvl w:val="1"/>
+          <w:numId w:val="4"/>
+        </w:numPr>
+      </w:pPr>
+      <w:r>
+        <w:t>Labor market information</w:t>
+      </w:r>
+    </w:p>
+    <w:p>
+      <w:pPr>
+        <w:pStyle w:val="ListParagraph"/>
+        <w:numPr>
+          <w:ilvl w:val="1"/>
+          <w:numId w:val="4"/>
+        </w:numPr>
+      </w:pPr>
+      <w:r>
+        <w:t>Job referrals</w:t>
+      </w:r>
+    </w:p>
+    <w:p>
+      <w:pPr>
+        <w:pStyle w:val="ListParagraph"/>
+        <w:numPr>
+          <w:ilvl w:val="1"/>
+          <w:numId w:val="4"/>
+        </w:numPr>
+      </w:pPr>
+      <w:r>
+        <w:t>Insurance take up</w:t>
+      </w:r>
+    </w:p>
+    <w:p>
+      <w:pPr>
+        <w:pStyle w:val="ListParagraph"/>
+        <w:numPr>
+          <w:ilvl w:val="1"/>
+          <w:numId w:val="4"/>
+        </w:numPr>
+      </w:pPr>
+      <w:r>
+        <w:lastRenderedPageBreak/>
+        <w:t>Program take-up</w:t>
+      </w:r>
+    </w:p>
+    <w:p>
+      <w:pPr>
+        <w:pStyle w:val="ListParagraph"/>
+        <w:numPr>
+          <w:ilvl w:val="1"/>
+          <w:numId w:val="4"/>
+        </w:numPr>
+      </w:pPr>
+    </w:p>
+    <w:p>
+      <w:pPr>
+        <w:pStyle w:val="ListParagraph"/>
+        <w:numPr>
+          <w:ilvl w:val="0"/>
+          <w:numId w:val="4"/>
+        </w:numPr>
+      </w:pPr>
+      <w:r>
+        <w:t>Type of peer effect studied</w:t>
+      </w:r>
+    </w:p>
+    <w:p>
+      <w:pPr>
+        <w:pStyle w:val="ListParagraph"/>
+        <w:numPr>
+          <w:ilvl w:val="0"/>
+          <w:numId w:val="4"/>
+        </w:numPr>
+      </w:pPr>
+      <w:r>
+        <w:t>Mechanisms investigated for studied effects</w:t>
+      </w:r>
+    </w:p>
+    <w:p/>
+    <w:p>
+      <w:r>
+        <w:t>Other related literatures</w:t>
+      </w:r>
+    </w:p>
+    <w:p>
+      <w:pPr>
+        <w:pStyle w:val="ListParagraph"/>
+        <w:numPr>
+          <w:ilvl w:val="0"/>
+          <w:numId w:val="5"/>
+        </w:numPr>
+      </w:pPr>
+      <w:r>
+        <w:t>Brokerage/i</w:t>
+      </w:r>
+      <w:r>
+        <w:t>ntermediaries</w:t>
+      </w:r>
+    </w:p>
+    <w:p>
+      <w:pPr>
+        <w:pStyle w:val="ListParagraph"/>
+        <w:numPr>
+          <w:ilvl w:val="0"/>
+          <w:numId w:val="5"/>
+        </w:numPr>
+      </w:pPr>
+      <w:r>
+        <w:t>Agency</w:t>
+      </w:r>
+    </w:p>
+    <w:p>
+      <w:pPr>
+        <w:pStyle w:val="ListParagraph"/>
+        <w:numPr>
+          <w:ilvl w:val="0"/>
+          <w:numId w:val="5"/>
+        </w:numPr>
+      </w:pPr>
+      <w:r>
+        <w:t>Real estate</w:t>
+      </w:r>
+    </w:p>
+    <w:p>
+      <w:pPr>
+        <w:pStyle w:val="ListParagraph"/>
+        <w:numPr>
+          <w:ilvl w:val="0"/>
+          <w:numId w:val="5"/>
+        </w:numPr>
+      </w:pPr>
+      <w:r>
+        <w:t>Word of mouth marketing</w:t>
+      </w:r>
+    </w:p>
+    <w:p>
+      <w:r>
+        <w:t>Word of mouth learning in other disciplines</w:t>
+      </w:r>
+    </w:p>
+    <w:p>
+      <w:pPr>
+        <w:pStyle w:val="ListParagraph"/>
+        <w:numPr>
+          <w:ilvl w:val="0"/>
+          <w:numId w:val="6"/>
+        </w:numPr>
+      </w:pPr>
+      <w:r>
+        <w:t>Marketing</w:t>
+      </w:r>
+    </w:p>
+    <w:p>
+      <w:pPr>
+        <w:pStyle w:val="ListParagraph"/>
+        <w:numPr>
+          <w:ilvl w:val="0"/>
+          <w:numId w:val="6"/>
+        </w:numPr>
+      </w:pPr>
+      <w:r>
+        <w:t>Sociology</w:t>
+      </w:r>
+    </w:p>
+    <w:p>
+      <w:pPr>
+        <w:pStyle w:val="ListParagraph"/>
+        <w:numPr>
+          <w:ilvl w:val="0"/>
+          <w:numId w:val="6"/>
+        </w:numPr>
+      </w:pPr>
+      <w:r>
+        <w:t>Political Science</w:t>
       </w:r>
     </w:p>
     <w:p>
@@ -417,6 +698,119 @@
     </w:lvl>
   </w:abstractNum>
   <w:abstractNum w:abstractNumId="1">
+    <w:nsid w:val="24243347"/>
+    <w:multiLevelType w:val="hybridMultilevel"/>
+    <w:tmpl w:val="B964B3FE"/>
+    <w:lvl w:ilvl="0" w:tplc="04090001">
+      <w:start w:val="1"/>
+      <w:numFmt w:val="bullet"/>
+      <w:lvlText w:val=""/>
+      <w:lvlJc w:val="left"/>
+      <w:pPr>
+        <w:ind w:left="720" w:hanging="360"/>
+      </w:pPr>
+      <w:rPr>
+        <w:rFonts w:ascii="Symbol" w:hAnsi="Symbol" w:hint="default"/>
+      </w:rPr>
+    </w:lvl>
+    <w:lvl w:ilvl="1" w:tplc="04090003" w:tentative="1">
+      <w:start w:val="1"/>
+      <w:numFmt w:val="bullet"/>
+      <w:lvlText w:val="o"/>
+      <w:lvlJc w:val="left"/>
+      <w:pPr>
+        <w:ind w:left="1440" w:hanging="360"/>
+      </w:pPr>
+      <w:rPr>
+        <w:rFonts w:ascii="Courier New" w:hAnsi="Courier New" w:cs="Courier New" w:hint="default"/>
+      </w:rPr>
+    </w:lvl>
+    <w:lvl w:ilvl="2" w:tplc="04090005" w:tentative="1">
+      <w:start w:val="1"/>
+      <w:numFmt w:val="bullet"/>
+      <w:lvlText w:val=""/>
+      <w:lvlJc w:val="left"/>
+      <w:pPr>
+        <w:ind w:left="2160" w:hanging="360"/>
+      </w:pPr>
+      <w:rPr>
+        <w:rFonts w:ascii="Wingdings" w:hAnsi="Wingdings" w:hint="default"/>
+      </w:rPr>
+    </w:lvl>
+    <w:lvl w:ilvl="3" w:tplc="04090001" w:tentative="1">
+      <w:start w:val="1"/>
+      <w:numFmt w:val="bullet"/>
+      <w:lvlText w:val=""/>
+      <w:lvlJc w:val="left"/>
+      <w:pPr>
+        <w:ind w:left="2880" w:hanging="360"/>
+      </w:pPr>
+      <w:rPr>
+        <w:rFonts w:ascii="Symbol" w:hAnsi="Symbol" w:hint="default"/>
+      </w:rPr>
+    </w:lvl>
+    <w:lvl w:ilvl="4" w:tplc="04090003" w:tentative="1">
+      <w:start w:val="1"/>
+      <w:numFmt w:val="bullet"/>
+      <w:lvlText w:val="o"/>
+      <w:lvlJc w:val="left"/>
+      <w:pPr>
+        <w:ind w:left="3600" w:hanging="360"/>
+      </w:pPr>
+      <w:rPr>
+        <w:rFonts w:ascii="Courier New" w:hAnsi="Courier New" w:cs="Courier New" w:hint="default"/>
+      </w:rPr>
+    </w:lvl>
+    <w:lvl w:ilvl="5" w:tplc="04090005" w:tentative="1">
+      <w:start w:val="1"/>
+      <w:numFmt w:val="bullet"/>
+      <w:lvlText w:val=""/>
+      <w:lvlJc w:val="left"/>
+      <w:pPr>
+        <w:ind w:left="4320" w:hanging="360"/>
+      </w:pPr>
+      <w:rPr>
+        <w:rFonts w:ascii="Wingdings" w:hAnsi="Wingdings" w:hint="default"/>
+      </w:rPr>
+    </w:lvl>
+    <w:lvl w:ilvl="6" w:tplc="04090001" w:tentative="1">
+      <w:start w:val="1"/>
+      <w:numFmt w:val="bullet"/>
+      <w:lvlText w:val=""/>
+      <w:lvlJc w:val="left"/>
+      <w:pPr>
+        <w:ind w:left="5040" w:hanging="360"/>
+      </w:pPr>
+      <w:rPr>
+        <w:rFonts w:ascii="Symbol" w:hAnsi="Symbol" w:hint="default"/>
+      </w:rPr>
+    </w:lvl>
+    <w:lvl w:ilvl="7" w:tplc="04090003" w:tentative="1">
+      <w:start w:val="1"/>
+      <w:numFmt w:val="bullet"/>
+      <w:lvlText w:val="o"/>
+      <w:lvlJc w:val="left"/>
+      <w:pPr>
+        <w:ind w:left="5760" w:hanging="360"/>
+      </w:pPr>
+      <w:rPr>
+        <w:rFonts w:ascii="Courier New" w:hAnsi="Courier New" w:cs="Courier New" w:hint="default"/>
+      </w:rPr>
+    </w:lvl>
+    <w:lvl w:ilvl="8" w:tplc="04090005" w:tentative="1">
+      <w:start w:val="1"/>
+      <w:numFmt w:val="bullet"/>
+      <w:lvlText w:val=""/>
+      <w:lvlJc w:val="left"/>
+      <w:pPr>
+        <w:ind w:left="6480" w:hanging="360"/>
+      </w:pPr>
+      <w:rPr>
+        <w:rFonts w:ascii="Wingdings" w:hAnsi="Wingdings" w:hint="default"/>
+      </w:rPr>
+    </w:lvl>
+  </w:abstractNum>
+  <w:abstractNum w:abstractNumId="2">
     <w:nsid w:val="28946487"/>
     <w:multiLevelType w:val="hybridMultilevel"/>
     <w:tmpl w:val="CCAA4140"/>
@@ -529,7 +923,233 @@
       </w:rPr>
     </w:lvl>
   </w:abstractNum>
-  <w:abstractNum w:abstractNumId="2">
+  <w:abstractNum w:abstractNumId="3">
+    <w:nsid w:val="2A1C2180"/>
+    <w:multiLevelType w:val="hybridMultilevel"/>
+    <w:tmpl w:val="A4C6EAE0"/>
+    <w:lvl w:ilvl="0" w:tplc="04090001">
+      <w:start w:val="1"/>
+      <w:numFmt w:val="bullet"/>
+      <w:lvlText w:val=""/>
+      <w:lvlJc w:val="left"/>
+      <w:pPr>
+        <w:ind w:left="720" w:hanging="360"/>
+      </w:pPr>
+      <w:rPr>
+        <w:rFonts w:ascii="Symbol" w:hAnsi="Symbol" w:hint="default"/>
+      </w:rPr>
+    </w:lvl>
+    <w:lvl w:ilvl="1" w:tplc="04090003">
+      <w:start w:val="1"/>
+      <w:numFmt w:val="bullet"/>
+      <w:lvlText w:val="o"/>
+      <w:lvlJc w:val="left"/>
+      <w:pPr>
+        <w:ind w:left="1440" w:hanging="360"/>
+      </w:pPr>
+      <w:rPr>
+        <w:rFonts w:ascii="Courier New" w:hAnsi="Courier New" w:cs="Courier New" w:hint="default"/>
+      </w:rPr>
+    </w:lvl>
+    <w:lvl w:ilvl="2" w:tplc="04090005">
+      <w:start w:val="1"/>
+      <w:numFmt w:val="bullet"/>
+      <w:lvlText w:val=""/>
+      <w:lvlJc w:val="left"/>
+      <w:pPr>
+        <w:ind w:left="2160" w:hanging="360"/>
+      </w:pPr>
+      <w:rPr>
+        <w:rFonts w:ascii="Wingdings" w:hAnsi="Wingdings" w:hint="default"/>
+      </w:rPr>
+    </w:lvl>
+    <w:lvl w:ilvl="3" w:tplc="04090001" w:tentative="1">
+      <w:start w:val="1"/>
+      <w:numFmt w:val="bullet"/>
+      <w:lvlText w:val=""/>
+      <w:lvlJc w:val="left"/>
+      <w:pPr>
+        <w:ind w:left="2880" w:hanging="360"/>
+      </w:pPr>
+      <w:rPr>
+        <w:rFonts w:ascii="Symbol" w:hAnsi="Symbol" w:hint="default"/>
+      </w:rPr>
+    </w:lvl>
+    <w:lvl w:ilvl="4" w:tplc="04090003" w:tentative="1">
+      <w:start w:val="1"/>
+      <w:numFmt w:val="bullet"/>
+      <w:lvlText w:val="o"/>
+      <w:lvlJc w:val="left"/>
+      <w:pPr>
+        <w:ind w:left="3600" w:hanging="360"/>
+      </w:pPr>
+      <w:rPr>
+        <w:rFonts w:ascii="Courier New" w:hAnsi="Courier New" w:cs="Courier New" w:hint="default"/>
+      </w:rPr>
+    </w:lvl>
+    <w:lvl w:ilvl="5" w:tplc="04090005" w:tentative="1">
+      <w:start w:val="1"/>
+      <w:numFmt w:val="bullet"/>
+      <w:lvlText w:val=""/>
+      <w:lvlJc w:val="left"/>
+      <w:pPr>
+        <w:ind w:left="4320" w:hanging="360"/>
+      </w:pPr>
+      <w:rPr>
+        <w:rFonts w:ascii="Wingdings" w:hAnsi="Wingdings" w:hint="default"/>
+      </w:rPr>
+    </w:lvl>
+    <w:lvl w:ilvl="6" w:tplc="04090001" w:tentative="1">
+      <w:start w:val="1"/>
+      <w:numFmt w:val="bullet"/>
+      <w:lvlText w:val=""/>
+      <w:lvlJc w:val="left"/>
+      <w:pPr>
+        <w:ind w:left="5040" w:hanging="360"/>
+      </w:pPr>
+      <w:rPr>
+        <w:rFonts w:ascii="Symbol" w:hAnsi="Symbol" w:hint="default"/>
+      </w:rPr>
+    </w:lvl>
+    <w:lvl w:ilvl="7" w:tplc="04090003" w:tentative="1">
+      <w:start w:val="1"/>
+      <w:numFmt w:val="bullet"/>
+      <w:lvlText w:val="o"/>
+      <w:lvlJc w:val="left"/>
+      <w:pPr>
+        <w:ind w:left="5760" w:hanging="360"/>
+      </w:pPr>
+      <w:rPr>
+        <w:rFonts w:ascii="Courier New" w:hAnsi="Courier New" w:cs="Courier New" w:hint="default"/>
+      </w:rPr>
+    </w:lvl>
+    <w:lvl w:ilvl="8" w:tplc="04090005" w:tentative="1">
+      <w:start w:val="1"/>
+      <w:numFmt w:val="bullet"/>
+      <w:lvlText w:val=""/>
+      <w:lvlJc w:val="left"/>
+      <w:pPr>
+        <w:ind w:left="6480" w:hanging="360"/>
+      </w:pPr>
+      <w:rPr>
+        <w:rFonts w:ascii="Wingdings" w:hAnsi="Wingdings" w:hint="default"/>
+      </w:rPr>
+    </w:lvl>
+  </w:abstractNum>
+  <w:abstractNum w:abstractNumId="4">
+    <w:nsid w:val="48F6502E"/>
+    <w:multiLevelType w:val="hybridMultilevel"/>
+    <w:tmpl w:val="5F0EFD72"/>
+    <w:lvl w:ilvl="0" w:tplc="04090001">
+      <w:start w:val="1"/>
+      <w:numFmt w:val="bullet"/>
+      <w:lvlText w:val=""/>
+      <w:lvlJc w:val="left"/>
+      <w:pPr>
+        <w:ind w:left="720" w:hanging="360"/>
+      </w:pPr>
+      <w:rPr>
+        <w:rFonts w:ascii="Symbol" w:hAnsi="Symbol" w:hint="default"/>
+      </w:rPr>
+    </w:lvl>
+    <w:lvl w:ilvl="1" w:tplc="04090003" w:tentative="1">
+      <w:start w:val="1"/>
+      <w:numFmt w:val="bullet"/>
+      <w:lvlText w:val="o"/>
+      <w:lvlJc w:val="left"/>
+      <w:pPr>
+        <w:ind w:left="1440" w:hanging="360"/>
+      </w:pPr>
+      <w:rPr>
+        <w:rFonts w:ascii="Courier New" w:hAnsi="Courier New" w:cs="Courier New" w:hint="default"/>
+      </w:rPr>
+    </w:lvl>
+    <w:lvl w:ilvl="2" w:tplc="04090005" w:tentative="1">
+      <w:start w:val="1"/>
+      <w:numFmt w:val="bullet"/>
+      <w:lvlText w:val=""/>
+      <w:lvlJc w:val="left"/>
+      <w:pPr>
+        <w:ind w:left="2160" w:hanging="360"/>
+      </w:pPr>
+      <w:rPr>
+        <w:rFonts w:ascii="Wingdings" w:hAnsi="Wingdings" w:hint="default"/>
+      </w:rPr>
+    </w:lvl>
+    <w:lvl w:ilvl="3" w:tplc="04090001" w:tentative="1">
+      <w:start w:val="1"/>
+      <w:numFmt w:val="bullet"/>
+      <w:lvlText w:val=""/>
+      <w:lvlJc w:val="left"/>
+      <w:pPr>
+        <w:ind w:left="2880" w:hanging="360"/>
+      </w:pPr>
+      <w:rPr>
+        <w:rFonts w:ascii="Symbol" w:hAnsi="Symbol" w:hint="default"/>
+      </w:rPr>
+    </w:lvl>
+    <w:lvl w:ilvl="4" w:tplc="04090003" w:tentative="1">
+      <w:start w:val="1"/>
+      <w:numFmt w:val="bullet"/>
+      <w:lvlText w:val="o"/>
+      <w:lvlJc w:val="left"/>
+      <w:pPr>
+        <w:ind w:left="3600" w:hanging="360"/>
+      </w:pPr>
+      <w:rPr>
+        <w:rFonts w:ascii="Courier New" w:hAnsi="Courier New" w:cs="Courier New" w:hint="default"/>
+      </w:rPr>
+    </w:lvl>
+    <w:lvl w:ilvl="5" w:tplc="04090005" w:tentative="1">
+      <w:start w:val="1"/>
+      <w:numFmt w:val="bullet"/>
+      <w:lvlText w:val=""/>
+      <w:lvlJc w:val="left"/>
+      <w:pPr>
+        <w:ind w:left="4320" w:hanging="360"/>
+      </w:pPr>
+      <w:rPr>
+        <w:rFonts w:ascii="Wingdings" w:hAnsi="Wingdings" w:hint="default"/>
+      </w:rPr>
+    </w:lvl>
+    <w:lvl w:ilvl="6" w:tplc="04090001" w:tentative="1">
+      <w:start w:val="1"/>
+      <w:numFmt w:val="bullet"/>
+      <w:lvlText w:val=""/>
+      <w:lvlJc w:val="left"/>
+      <w:pPr>
+        <w:ind w:left="5040" w:hanging="360"/>
+      </w:pPr>
+      <w:rPr>
+        <w:rFonts w:ascii="Symbol" w:hAnsi="Symbol" w:hint="default"/>
+      </w:rPr>
+    </w:lvl>
+    <w:lvl w:ilvl="7" w:tplc="04090003" w:tentative="1">
+      <w:start w:val="1"/>
+      <w:numFmt w:val="bullet"/>
+      <w:lvlText w:val="o"/>
+      <w:lvlJc w:val="left"/>
+      <w:pPr>
+        <w:ind w:left="5760" w:hanging="360"/>
+      </w:pPr>
+      <w:rPr>
+        <w:rFonts w:ascii="Courier New" w:hAnsi="Courier New" w:cs="Courier New" w:hint="default"/>
+      </w:rPr>
+    </w:lvl>
+    <w:lvl w:ilvl="8" w:tplc="04090005" w:tentative="1">
+      <w:start w:val="1"/>
+      <w:numFmt w:val="bullet"/>
+      <w:lvlText w:val=""/>
+      <w:lvlJc w:val="left"/>
+      <w:pPr>
+        <w:ind w:left="6480" w:hanging="360"/>
+      </w:pPr>
+      <w:rPr>
+        <w:rFonts w:ascii="Wingdings" w:hAnsi="Wingdings" w:hint="default"/>
+      </w:rPr>
+    </w:lvl>
+  </w:abstractNum>
+  <w:abstractNum w:abstractNumId="5">
     <w:nsid w:val="647C2BBB"/>
     <w:multiLevelType w:val="hybridMultilevel"/>
     <w:tmpl w:val="3716D420"/>
@@ -622,9 +1242,18 @@
     <w:abstractNumId w:val="0"/>
   </w:num>
   <w:num w:numId="2">
+    <w:abstractNumId w:val="5"/>
+  </w:num>
+  <w:num w:numId="3">
     <w:abstractNumId w:val="2"/>
   </w:num>
-  <w:num w:numId="3">
+  <w:num w:numId="4">
+    <w:abstractNumId w:val="3"/>
+  </w:num>
+  <w:num w:numId="5">
+    <w:abstractNumId w:val="4"/>
+  </w:num>
+  <w:num w:numId="6">
     <w:abstractNumId w:val="1"/>
   </w:num>
 </w:numbering>

</xml_diff>

<commit_message>
Outline "claims" to write about in the paper
</commit_message>
<xml_diff>
--- a/literature/Prewriting.docx
+++ b/literature/Prewriting.docx
@@ -3,16 +3,6 @@
 <w:document xmlns:ve="http://schemas.openxmlformats.org/markup-compatibility/2006" xmlns:o="urn:schemas-microsoft-com:office:office" xmlns:r="http://schemas.openxmlformats.org/officeDocument/2006/relationships" xmlns:m="http://schemas.openxmlformats.org/officeDocument/2006/math" xmlns:v="urn:schemas-microsoft-com:vml" xmlns:wp="http://schemas.openxmlformats.org/drawingml/2006/wordprocessingDrawing" xmlns:w10="urn:schemas-microsoft-com:office:word" xmlns:w="http://schemas.openxmlformats.org/wordprocessingml/2006/main" xmlns:wne="http://schemas.microsoft.com/office/word/2006/wordml">
   <w:body>
     <w:p>
-      <w:r>
-        <w:t>Pre-writing</w:t>
-      </w:r>
-    </w:p>
-    <w:p>
-      <w:r>
-        <w:t>Claims</w:t>
-      </w:r>
-    </w:p>
-    <w:p>
       <w:pPr>
         <w:pStyle w:val="ListParagraph"/>
         <w:numPr>
@@ -20,61 +10,79 @@
           <w:numId w:val="2"/>
         </w:numPr>
       </w:pPr>
-      <w:r>
-        <w:t xml:space="preserve">Understanding peer effects </w:t>
-      </w:r>
-      <w:r>
-        <w:t>is important.</w:t>
-      </w:r>
-    </w:p>
-    <w:p>
-      <w:pPr>
-        <w:pStyle w:val="ListParagraph"/>
-        <w:numPr>
-          <w:ilvl w:val="0"/>
-          <w:numId w:val="2"/>
-        </w:numPr>
-      </w:pPr>
-      <w:r>
-        <w:t>Distinguishing between different typ</w:t>
-      </w:r>
-      <w:r>
-        <w:t>es of peer effects is important.</w:t>
-      </w:r>
-    </w:p>
-    <w:p>
-      <w:pPr>
-        <w:pStyle w:val="ListParagraph"/>
-        <w:numPr>
-          <w:ilvl w:val="0"/>
-          <w:numId w:val="2"/>
-        </w:numPr>
-      </w:pPr>
-      <w:r>
-        <w:t>Understanding the mechanics of social learning is important.</w:t>
-      </w:r>
-    </w:p>
-    <w:p>
-      <w:pPr>
-        <w:pStyle w:val="ListParagraph"/>
-        <w:numPr>
-          <w:ilvl w:val="0"/>
-          <w:numId w:val="2"/>
-        </w:numPr>
-      </w:pPr>
-      <w:r>
-        <w:t xml:space="preserve">Distinguishing between </w:t>
-      </w:r>
-      <w:r>
-        <w:t>word-of-mouth and observational learning is important.</w:t>
-      </w:r>
-    </w:p>
-    <w:p>
-      <w:pPr>
-        <w:pStyle w:val="ListParagraph"/>
-        <w:numPr>
-          <w:ilvl w:val="0"/>
-          <w:numId w:val="2"/>
+    </w:p>
+    <w:p>
+      <w:r>
+        <w:t>WSN</w:t>
+      </w:r>
+    </w:p>
+    <w:p>
+      <w:r>
+        <w:t>Introduction</w:t>
+      </w:r>
+    </w:p>
+    <w:p>
+      <w:pPr>
+        <w:pStyle w:val="ListParagraph"/>
+        <w:numPr>
+          <w:ilvl w:val="0"/>
+          <w:numId w:val="7"/>
+        </w:numPr>
+      </w:pPr>
+      <w:r>
+        <w:t>Understanding Social Learning is Important</w:t>
+      </w:r>
+    </w:p>
+    <w:p>
+      <w:pPr>
+        <w:pStyle w:val="ListParagraph"/>
+        <w:numPr>
+          <w:ilvl w:val="0"/>
+          <w:numId w:val="7"/>
+        </w:numPr>
+      </w:pPr>
+      <w:r>
+        <w:t xml:space="preserve">Understanding the underlying mechanism of social learning is important: </w:t>
+      </w:r>
+      <w:r>
+        <w:t>observational</w:t>
+      </w:r>
+      <w:r>
+        <w:t xml:space="preserve"> </w:t>
+      </w:r>
+      <w:proofErr w:type="spellStart"/>
+      <w:r>
+        <w:t>vs</w:t>
+      </w:r>
+      <w:proofErr w:type="spellEnd"/>
+      <w:r>
+        <w:t xml:space="preserve"> word of mouth</w:t>
+      </w:r>
+    </w:p>
+    <w:p>
+      <w:pPr>
+        <w:pStyle w:val="ListParagraph"/>
+        <w:numPr>
+          <w:ilvl w:val="0"/>
+          <w:numId w:val="7"/>
+        </w:numPr>
+      </w:pPr>
+      <w:r>
+        <w:t xml:space="preserve">Empirical studies of social </w:t>
+      </w:r>
+      <w:r>
+        <w:t>learning</w:t>
+      </w:r>
+      <w:r>
+        <w:t xml:space="preserve"> face a vexing identification problem</w:t>
+      </w:r>
+    </w:p>
+    <w:p>
+      <w:pPr>
+        <w:pStyle w:val="ListParagraph"/>
+        <w:numPr>
+          <w:ilvl w:val="0"/>
+          <w:numId w:val="7"/>
         </w:numPr>
       </w:pPr>
       <w:r>
@@ -86,28 +94,226 @@
         <w:pStyle w:val="ListParagraph"/>
         <w:numPr>
           <w:ilvl w:val="0"/>
-          <w:numId w:val="2"/>
-        </w:numPr>
-      </w:pPr>
-      <w:r>
-        <w:t>Listing agent choice beha</w:t>
-      </w:r>
-      <w:r>
-        <w:t>vior provides insight into other decisions.</w:t>
-      </w:r>
-    </w:p>
-    <w:p>
-      <w:pPr>
-        <w:pStyle w:val="ListParagraph"/>
-        <w:numPr>
-          <w:ilvl w:val="0"/>
-          <w:numId w:val="2"/>
-        </w:numPr>
-      </w:pPr>
+          <w:numId w:val="7"/>
+        </w:numPr>
+      </w:pPr>
+      <w:r>
+        <w:t xml:space="preserve">Mormon wards </w:t>
+      </w:r>
+      <w:r>
+        <w:t>provide</w:t>
+      </w:r>
+      <w:r>
+        <w:t xml:space="preserve"> a suitable setting for investigating word of mouth </w:t>
+      </w:r>
+      <w:proofErr w:type="spellStart"/>
+      <w:r>
+        <w:t>vs</w:t>
+      </w:r>
+      <w:proofErr w:type="spellEnd"/>
       <w:r>
         <w:t xml:space="preserve"> </w:t>
       </w:r>
-    </w:p>
+      <w:proofErr w:type="spellStart"/>
+      <w:r>
+        <w:t>wom</w:t>
+      </w:r>
+      <w:proofErr w:type="spellEnd"/>
+      <w:r>
+        <w:t xml:space="preserve"> learning</w:t>
+      </w:r>
+    </w:p>
+    <w:p>
+      <w:pPr>
+        <w:pStyle w:val="ListParagraph"/>
+        <w:numPr>
+          <w:ilvl w:val="0"/>
+          <w:numId w:val="7"/>
+        </w:numPr>
+      </w:pPr>
+      <w:r>
+        <w:t>Listing agent choice behavior provides insight into other decisions.</w:t>
+      </w:r>
+    </w:p>
+    <w:p>
+      <w:r>
+        <w:t>Data</w:t>
+      </w:r>
+    </w:p>
+    <w:p>
+      <w:pPr>
+        <w:pStyle w:val="ListParagraph"/>
+        <w:numPr>
+          <w:ilvl w:val="0"/>
+          <w:numId w:val="7"/>
+        </w:numPr>
+      </w:pPr>
+      <w:r>
+        <w:t xml:space="preserve">The data </w:t>
+      </w:r>
+      <w:r>
+        <w:t>that</w:t>
+      </w:r>
+      <w:r>
+        <w:t xml:space="preserve"> we have are </w:t>
+      </w:r>
+      <w:r>
+        <w:t>f</w:t>
+      </w:r>
+      <w:r>
+        <w:t>ree from fundamental problems</w:t>
+      </w:r>
+    </w:p>
+    <w:p>
+      <w:pPr>
+        <w:pStyle w:val="ListParagraph"/>
+        <w:numPr>
+          <w:ilvl w:val="0"/>
+          <w:numId w:val="7"/>
+        </w:numPr>
+      </w:pPr>
+      <w:r>
+        <w:t>We have not introduced problems into the data by the way that we have manipulated the data to construct our analysis dataset</w:t>
+      </w:r>
+    </w:p>
+    <w:p>
+      <w:pPr>
+        <w:pStyle w:val="ListParagraph"/>
+        <w:numPr>
+          <w:ilvl w:val="0"/>
+          <w:numId w:val="7"/>
+        </w:numPr>
+      </w:pPr>
+      <w:r>
+        <w:t>Our claims about non-experimental randomization hold up to refutation by inspection of observable characteristics</w:t>
+      </w:r>
+    </w:p>
+    <w:p>
+      <w:r>
+        <w:t>Methods</w:t>
+      </w:r>
+    </w:p>
+    <w:p>
+      <w:pPr>
+        <w:pStyle w:val="ListParagraph"/>
+        <w:numPr>
+          <w:ilvl w:val="0"/>
+          <w:numId w:val="8"/>
+        </w:numPr>
+      </w:pPr>
+      <w:r>
+        <w:t>We have employed an appropriate empirical specification for detecting social learning</w:t>
+      </w:r>
+    </w:p>
+    <w:p>
+      <w:pPr>
+        <w:pStyle w:val="ListParagraph"/>
+        <w:numPr>
+          <w:ilvl w:val="0"/>
+          <w:numId w:val="8"/>
+        </w:numPr>
+      </w:pPr>
+      <w:r>
+        <w:t>We have employed an appropriate empirical specification for distinguishing word of mouth learning from alternative mechanisms</w:t>
+      </w:r>
+    </w:p>
+    <w:p>
+      <w:r>
+        <w:t>Results</w:t>
+      </w:r>
+    </w:p>
+    <w:p>
+      <w:pPr>
+        <w:pStyle w:val="ListParagraph"/>
+        <w:numPr>
+          <w:ilvl w:val="0"/>
+          <w:numId w:val="9"/>
+        </w:numPr>
+      </w:pPr>
+      <w:r>
+        <w:t>We find evidence of social learning.</w:t>
+      </w:r>
+    </w:p>
+    <w:p>
+      <w:pPr>
+        <w:pStyle w:val="ListParagraph"/>
+        <w:numPr>
+          <w:ilvl w:val="0"/>
+          <w:numId w:val="9"/>
+        </w:numPr>
+      </w:pPr>
+      <w:r>
+        <w:t>We find evidence of word of mouth learning.</w:t>
+      </w:r>
+    </w:p>
+    <w:p>
+      <w:pPr>
+        <w:pStyle w:val="ListParagraph"/>
+        <w:numPr>
+          <w:ilvl w:val="0"/>
+          <w:numId w:val="9"/>
+        </w:numPr>
+      </w:pPr>
+      <w:r>
+        <w:t>We can rule out the leading alternative stories (</w:t>
+      </w:r>
+      <w:proofErr w:type="spellStart"/>
+      <w:r>
+        <w:t>eg</w:t>
+      </w:r>
+      <w:proofErr w:type="spellEnd"/>
+      <w:r>
+        <w:t>. Agents residing in wards)</w:t>
+      </w:r>
+    </w:p>
+    <w:p>
+      <w:pPr>
+        <w:pStyle w:val="ListParagraph"/>
+        <w:numPr>
+          <w:ilvl w:val="0"/>
+          <w:numId w:val="9"/>
+        </w:numPr>
+      </w:pPr>
+      <w:r>
+        <w:t xml:space="preserve">Agent choice based on social learning does/does not improve </w:t>
+      </w:r>
+      <w:r>
+        <w:t>outcomes</w:t>
+      </w:r>
+      <w:r>
+        <w:t xml:space="preserve"> for sellers</w:t>
+      </w:r>
+    </w:p>
+    <w:p>
+      <w:pPr>
+        <w:pStyle w:val="ListParagraph"/>
+        <w:numPr>
+          <w:ilvl w:val="0"/>
+          <w:numId w:val="9"/>
+        </w:numPr>
+      </w:pPr>
+      <w:r>
+        <w:t>Information in wards decays over time</w:t>
+      </w:r>
+    </w:p>
+    <w:p>
+      <w:pPr>
+        <w:pStyle w:val="ListParagraph"/>
+        <w:numPr>
+          <w:ilvl w:val="0"/>
+          <w:numId w:val="9"/>
+        </w:numPr>
+      </w:pPr>
+      <w:r>
+        <w:t>Information does not persist in the social network beyond direct contact with a seller</w:t>
+      </w:r>
+    </w:p>
+    <w:p>
+      <w:r>
+        <w:t>Conclusion</w:t>
+      </w:r>
+    </w:p>
+    <w:p/>
     <w:p>
       <w:r>
         <w:t>Concepts</w:t>
@@ -146,6 +352,7 @@
         </w:numPr>
       </w:pPr>
       <w:r>
+        <w:lastRenderedPageBreak/>
         <w:t>Peer effects</w:t>
       </w:r>
     </w:p>
@@ -427,7 +634,6 @@
         </w:numPr>
       </w:pPr>
       <w:r>
-        <w:lastRenderedPageBreak/>
         <w:t>Program take-up</w:t>
       </w:r>
     </w:p>
@@ -547,6 +753,7 @@
         </w:numPr>
       </w:pPr>
       <w:r>
+        <w:lastRenderedPageBreak/>
         <w:t>Sociology</w:t>
       </w:r>
     </w:p>
@@ -698,6 +905,178 @@
     </w:lvl>
   </w:abstractNum>
   <w:abstractNum w:abstractNumId="1">
+    <w:nsid w:val="21BE3DB0"/>
+    <w:multiLevelType w:val="hybridMultilevel"/>
+    <w:tmpl w:val="81925BAE"/>
+    <w:lvl w:ilvl="0" w:tplc="0409000F">
+      <w:start w:val="1"/>
+      <w:numFmt w:val="decimal"/>
+      <w:lvlText w:val="%1."/>
+      <w:lvlJc w:val="left"/>
+      <w:pPr>
+        <w:ind w:left="720" w:hanging="360"/>
+      </w:pPr>
+    </w:lvl>
+    <w:lvl w:ilvl="1" w:tplc="04090019" w:tentative="1">
+      <w:start w:val="1"/>
+      <w:numFmt w:val="lowerLetter"/>
+      <w:lvlText w:val="%2."/>
+      <w:lvlJc w:val="left"/>
+      <w:pPr>
+        <w:ind w:left="1440" w:hanging="360"/>
+      </w:pPr>
+    </w:lvl>
+    <w:lvl w:ilvl="2" w:tplc="0409001B" w:tentative="1">
+      <w:start w:val="1"/>
+      <w:numFmt w:val="lowerRoman"/>
+      <w:lvlText w:val="%3."/>
+      <w:lvlJc w:val="right"/>
+      <w:pPr>
+        <w:ind w:left="2160" w:hanging="180"/>
+      </w:pPr>
+    </w:lvl>
+    <w:lvl w:ilvl="3" w:tplc="0409000F" w:tentative="1">
+      <w:start w:val="1"/>
+      <w:numFmt w:val="decimal"/>
+      <w:lvlText w:val="%4."/>
+      <w:lvlJc w:val="left"/>
+      <w:pPr>
+        <w:ind w:left="2880" w:hanging="360"/>
+      </w:pPr>
+    </w:lvl>
+    <w:lvl w:ilvl="4" w:tplc="04090019" w:tentative="1">
+      <w:start w:val="1"/>
+      <w:numFmt w:val="lowerLetter"/>
+      <w:lvlText w:val="%5."/>
+      <w:lvlJc w:val="left"/>
+      <w:pPr>
+        <w:ind w:left="3600" w:hanging="360"/>
+      </w:pPr>
+    </w:lvl>
+    <w:lvl w:ilvl="5" w:tplc="0409001B" w:tentative="1">
+      <w:start w:val="1"/>
+      <w:numFmt w:val="lowerRoman"/>
+      <w:lvlText w:val="%6."/>
+      <w:lvlJc w:val="right"/>
+      <w:pPr>
+        <w:ind w:left="4320" w:hanging="180"/>
+      </w:pPr>
+    </w:lvl>
+    <w:lvl w:ilvl="6" w:tplc="0409000F" w:tentative="1">
+      <w:start w:val="1"/>
+      <w:numFmt w:val="decimal"/>
+      <w:lvlText w:val="%7."/>
+      <w:lvlJc w:val="left"/>
+      <w:pPr>
+        <w:ind w:left="5040" w:hanging="360"/>
+      </w:pPr>
+    </w:lvl>
+    <w:lvl w:ilvl="7" w:tplc="04090019" w:tentative="1">
+      <w:start w:val="1"/>
+      <w:numFmt w:val="lowerLetter"/>
+      <w:lvlText w:val="%8."/>
+      <w:lvlJc w:val="left"/>
+      <w:pPr>
+        <w:ind w:left="5760" w:hanging="360"/>
+      </w:pPr>
+    </w:lvl>
+    <w:lvl w:ilvl="8" w:tplc="0409001B" w:tentative="1">
+      <w:start w:val="1"/>
+      <w:numFmt w:val="lowerRoman"/>
+      <w:lvlText w:val="%9."/>
+      <w:lvlJc w:val="right"/>
+      <w:pPr>
+        <w:ind w:left="6480" w:hanging="180"/>
+      </w:pPr>
+    </w:lvl>
+  </w:abstractNum>
+  <w:abstractNum w:abstractNumId="2">
+    <w:nsid w:val="21D17A26"/>
+    <w:multiLevelType w:val="hybridMultilevel"/>
+    <w:tmpl w:val="BCC45512"/>
+    <w:lvl w:ilvl="0" w:tplc="0409000F">
+      <w:start w:val="1"/>
+      <w:numFmt w:val="decimal"/>
+      <w:lvlText w:val="%1."/>
+      <w:lvlJc w:val="left"/>
+      <w:pPr>
+        <w:ind w:left="720" w:hanging="360"/>
+      </w:pPr>
+    </w:lvl>
+    <w:lvl w:ilvl="1" w:tplc="04090019" w:tentative="1">
+      <w:start w:val="1"/>
+      <w:numFmt w:val="lowerLetter"/>
+      <w:lvlText w:val="%2."/>
+      <w:lvlJc w:val="left"/>
+      <w:pPr>
+        <w:ind w:left="1440" w:hanging="360"/>
+      </w:pPr>
+    </w:lvl>
+    <w:lvl w:ilvl="2" w:tplc="0409001B" w:tentative="1">
+      <w:start w:val="1"/>
+      <w:numFmt w:val="lowerRoman"/>
+      <w:lvlText w:val="%3."/>
+      <w:lvlJc w:val="right"/>
+      <w:pPr>
+        <w:ind w:left="2160" w:hanging="180"/>
+      </w:pPr>
+    </w:lvl>
+    <w:lvl w:ilvl="3" w:tplc="0409000F" w:tentative="1">
+      <w:start w:val="1"/>
+      <w:numFmt w:val="decimal"/>
+      <w:lvlText w:val="%4."/>
+      <w:lvlJc w:val="left"/>
+      <w:pPr>
+        <w:ind w:left="2880" w:hanging="360"/>
+      </w:pPr>
+    </w:lvl>
+    <w:lvl w:ilvl="4" w:tplc="04090019" w:tentative="1">
+      <w:start w:val="1"/>
+      <w:numFmt w:val="lowerLetter"/>
+      <w:lvlText w:val="%5."/>
+      <w:lvlJc w:val="left"/>
+      <w:pPr>
+        <w:ind w:left="3600" w:hanging="360"/>
+      </w:pPr>
+    </w:lvl>
+    <w:lvl w:ilvl="5" w:tplc="0409001B" w:tentative="1">
+      <w:start w:val="1"/>
+      <w:numFmt w:val="lowerRoman"/>
+      <w:lvlText w:val="%6."/>
+      <w:lvlJc w:val="right"/>
+      <w:pPr>
+        <w:ind w:left="4320" w:hanging="180"/>
+      </w:pPr>
+    </w:lvl>
+    <w:lvl w:ilvl="6" w:tplc="0409000F" w:tentative="1">
+      <w:start w:val="1"/>
+      <w:numFmt w:val="decimal"/>
+      <w:lvlText w:val="%7."/>
+      <w:lvlJc w:val="left"/>
+      <w:pPr>
+        <w:ind w:left="5040" w:hanging="360"/>
+      </w:pPr>
+    </w:lvl>
+    <w:lvl w:ilvl="7" w:tplc="04090019" w:tentative="1">
+      <w:start w:val="1"/>
+      <w:numFmt w:val="lowerLetter"/>
+      <w:lvlText w:val="%8."/>
+      <w:lvlJc w:val="left"/>
+      <w:pPr>
+        <w:ind w:left="5760" w:hanging="360"/>
+      </w:pPr>
+    </w:lvl>
+    <w:lvl w:ilvl="8" w:tplc="0409001B" w:tentative="1">
+      <w:start w:val="1"/>
+      <w:numFmt w:val="lowerRoman"/>
+      <w:lvlText w:val="%9."/>
+      <w:lvlJc w:val="right"/>
+      <w:pPr>
+        <w:ind w:left="6480" w:hanging="180"/>
+      </w:pPr>
+    </w:lvl>
+  </w:abstractNum>
+  <w:abstractNum w:abstractNumId="3">
     <w:nsid w:val="24243347"/>
     <w:multiLevelType w:val="hybridMultilevel"/>
     <w:tmpl w:val="B964B3FE"/>
@@ -810,7 +1189,7 @@
       </w:rPr>
     </w:lvl>
   </w:abstractNum>
-  <w:abstractNum w:abstractNumId="2">
+  <w:abstractNum w:abstractNumId="4">
     <w:nsid w:val="28946487"/>
     <w:multiLevelType w:val="hybridMultilevel"/>
     <w:tmpl w:val="CCAA4140"/>
@@ -923,7 +1302,7 @@
       </w:rPr>
     </w:lvl>
   </w:abstractNum>
-  <w:abstractNum w:abstractNumId="3">
+  <w:abstractNum w:abstractNumId="5">
     <w:nsid w:val="2A1C2180"/>
     <w:multiLevelType w:val="hybridMultilevel"/>
     <w:tmpl w:val="A4C6EAE0"/>
@@ -1036,7 +1415,93 @@
       </w:rPr>
     </w:lvl>
   </w:abstractNum>
-  <w:abstractNum w:abstractNumId="4">
+  <w:abstractNum w:abstractNumId="6">
+    <w:nsid w:val="3A4702B6"/>
+    <w:multiLevelType w:val="hybridMultilevel"/>
+    <w:tmpl w:val="629C5232"/>
+    <w:lvl w:ilvl="0" w:tplc="0409000F">
+      <w:start w:val="1"/>
+      <w:numFmt w:val="decimal"/>
+      <w:lvlText w:val="%1."/>
+      <w:lvlJc w:val="left"/>
+      <w:pPr>
+        <w:ind w:left="720" w:hanging="360"/>
+      </w:pPr>
+    </w:lvl>
+    <w:lvl w:ilvl="1" w:tplc="04090019" w:tentative="1">
+      <w:start w:val="1"/>
+      <w:numFmt w:val="lowerLetter"/>
+      <w:lvlText w:val="%2."/>
+      <w:lvlJc w:val="left"/>
+      <w:pPr>
+        <w:ind w:left="1440" w:hanging="360"/>
+      </w:pPr>
+    </w:lvl>
+    <w:lvl w:ilvl="2" w:tplc="0409001B" w:tentative="1">
+      <w:start w:val="1"/>
+      <w:numFmt w:val="lowerRoman"/>
+      <w:lvlText w:val="%3."/>
+      <w:lvlJc w:val="right"/>
+      <w:pPr>
+        <w:ind w:left="2160" w:hanging="180"/>
+      </w:pPr>
+    </w:lvl>
+    <w:lvl w:ilvl="3" w:tplc="0409000F" w:tentative="1">
+      <w:start w:val="1"/>
+      <w:numFmt w:val="decimal"/>
+      <w:lvlText w:val="%4."/>
+      <w:lvlJc w:val="left"/>
+      <w:pPr>
+        <w:ind w:left="2880" w:hanging="360"/>
+      </w:pPr>
+    </w:lvl>
+    <w:lvl w:ilvl="4" w:tplc="04090019" w:tentative="1">
+      <w:start w:val="1"/>
+      <w:numFmt w:val="lowerLetter"/>
+      <w:lvlText w:val="%5."/>
+      <w:lvlJc w:val="left"/>
+      <w:pPr>
+        <w:ind w:left="3600" w:hanging="360"/>
+      </w:pPr>
+    </w:lvl>
+    <w:lvl w:ilvl="5" w:tplc="0409001B" w:tentative="1">
+      <w:start w:val="1"/>
+      <w:numFmt w:val="lowerRoman"/>
+      <w:lvlText w:val="%6."/>
+      <w:lvlJc w:val="right"/>
+      <w:pPr>
+        <w:ind w:left="4320" w:hanging="180"/>
+      </w:pPr>
+    </w:lvl>
+    <w:lvl w:ilvl="6" w:tplc="0409000F" w:tentative="1">
+      <w:start w:val="1"/>
+      <w:numFmt w:val="decimal"/>
+      <w:lvlText w:val="%7."/>
+      <w:lvlJc w:val="left"/>
+      <w:pPr>
+        <w:ind w:left="5040" w:hanging="360"/>
+      </w:pPr>
+    </w:lvl>
+    <w:lvl w:ilvl="7" w:tplc="04090019" w:tentative="1">
+      <w:start w:val="1"/>
+      <w:numFmt w:val="lowerLetter"/>
+      <w:lvlText w:val="%8."/>
+      <w:lvlJc w:val="left"/>
+      <w:pPr>
+        <w:ind w:left="5760" w:hanging="360"/>
+      </w:pPr>
+    </w:lvl>
+    <w:lvl w:ilvl="8" w:tplc="0409001B" w:tentative="1">
+      <w:start w:val="1"/>
+      <w:numFmt w:val="lowerRoman"/>
+      <w:lvlText w:val="%9."/>
+      <w:lvlJc w:val="right"/>
+      <w:pPr>
+        <w:ind w:left="6480" w:hanging="180"/>
+      </w:pPr>
+    </w:lvl>
+  </w:abstractNum>
+  <w:abstractNum w:abstractNumId="7">
     <w:nsid w:val="48F6502E"/>
     <w:multiLevelType w:val="hybridMultilevel"/>
     <w:tmpl w:val="5F0EFD72"/>
@@ -1149,7 +1614,7 @@
       </w:rPr>
     </w:lvl>
   </w:abstractNum>
-  <w:abstractNum w:abstractNumId="5">
+  <w:abstractNum w:abstractNumId="8">
     <w:nsid w:val="647C2BBB"/>
     <w:multiLevelType w:val="hybridMultilevel"/>
     <w:tmpl w:val="3716D420"/>
@@ -1242,19 +1707,28 @@
     <w:abstractNumId w:val="0"/>
   </w:num>
   <w:num w:numId="2">
+    <w:abstractNumId w:val="8"/>
+  </w:num>
+  <w:num w:numId="3">
+    <w:abstractNumId w:val="4"/>
+  </w:num>
+  <w:num w:numId="4">
     <w:abstractNumId w:val="5"/>
   </w:num>
-  <w:num w:numId="3">
-    <w:abstractNumId w:val="2"/>
+  <w:num w:numId="5">
+    <w:abstractNumId w:val="7"/>
   </w:num>
-  <w:num w:numId="4">
+  <w:num w:numId="6">
     <w:abstractNumId w:val="3"/>
   </w:num>
-  <w:num w:numId="5">
-    <w:abstractNumId w:val="4"/>
+  <w:num w:numId="7">
+    <w:abstractNumId w:val="1"/>
   </w:num>
-  <w:num w:numId="6">
-    <w:abstractNumId w:val="1"/>
+  <w:num w:numId="8">
+    <w:abstractNumId w:val="6"/>
+  </w:num>
+  <w:num w:numId="9">
+    <w:abstractNumId w:val="2"/>
   </w:num>
 </w:numbering>
 </file>

</xml_diff>